<commit_message>
Uppdaterad kommunikation från Johnny
</commit_message>
<xml_diff>
--- a/Dokumentation/Arkiv/Email/2018-04-20 Chatt med Johnny.docx
+++ b/Dokumentation/Arkiv/Email/2018-04-20 Chatt med Johnny.docx
@@ -29,7 +29,13 @@
     <w:p>
       <w:proofErr w:type="gramStart"/>
       <w:r>
-        <w:t>Vilhelm :</w:t>
+        <w:rPr>
+          <w:b/>
+        </w:rPr>
+        <w:t>Vilhelm</w:t>
+      </w:r>
+      <w:r>
+        <w:t xml:space="preserve"> :</w:t>
       </w:r>
       <w:proofErr w:type="gramEnd"/>
       <w:r>
@@ -52,7 +58,15 @@
       </w:r>
       <w:r>
         <w:br/>
-        <w:t>Johnny: ”</w:t>
+      </w:r>
+      <w:r>
+        <w:rPr>
+          <w:b/>
+        </w:rPr>
+        <w:t>Johnny</w:t>
+      </w:r>
+      <w:r>
+        <w:t>: ”</w:t>
       </w:r>
       <w:r>
         <w:t xml:space="preserve"> Hej, det är ett privat internet lite slarvigt kallat VPN, osäker om det är E-</w:t>
@@ -88,7 +102,13 @@
     </w:p>
     <w:p>
       <w:r>
-        <w:t>Vilhelm: ”</w:t>
+        <w:rPr>
+          <w:b/>
+        </w:rPr>
+        <w:t>Vilhelm</w:t>
+      </w:r>
+      <w:r>
+        <w:t>: ”</w:t>
       </w:r>
       <w:r>
         <w:t xml:space="preserve"> Ah, okej. Då blev det mer förståeligt. En annan fråga, hur brukar ni gå till väga med </w:t>
@@ -144,8 +164,220 @@
       </w:r>
     </w:p>
     <w:p>
+      <w:r>
+        <w:rPr>
+          <w:b/>
+        </w:rPr>
+        <w:t>Johnny</w:t>
+      </w:r>
+      <w:r>
+        <w:t>: ”</w:t>
+      </w:r>
+      <w:r>
+        <w:t xml:space="preserve"> Vi har en ansvarig på varje plats, som får assistera oss vid utskjut av </w:t>
+      </w:r>
+      <w:proofErr w:type="spellStart"/>
+      <w:r>
+        <w:t>konfig</w:t>
+      </w:r>
+      <w:proofErr w:type="spellEnd"/>
+      <w:r>
+        <w:t xml:space="preserve"> till brandväggarna. Då har vi </w:t>
+      </w:r>
+      <w:proofErr w:type="spellStart"/>
+      <w:r>
+        <w:t>förbätt</w:t>
+      </w:r>
+      <w:proofErr w:type="spellEnd"/>
+      <w:r>
+        <w:t xml:space="preserve"> en konfiguration som läggs på ett USB minne och startar hårdvaran från det. Då kopplar den upp alla inställningar som vi på förhand har </w:t>
+      </w:r>
+      <w:proofErr w:type="spellStart"/>
+      <w:r>
+        <w:t>konfat</w:t>
+      </w:r>
+      <w:proofErr w:type="spellEnd"/>
+      <w:r>
+        <w:t>, så kommer tunnel upp och vi driftsätter miljön.</w:t>
+      </w:r>
+      <w:r>
+        <w:t xml:space="preserve"> </w:t>
+      </w:r>
+      <w:r>
+        <w:t xml:space="preserve">Så skickar ner en tom brandvägg, så används USB för att </w:t>
+      </w:r>
+      <w:proofErr w:type="spellStart"/>
+      <w:r>
+        <w:t>initisalt</w:t>
+      </w:r>
+      <w:proofErr w:type="spellEnd"/>
+      <w:r>
+        <w:t xml:space="preserve"> </w:t>
+      </w:r>
+      <w:proofErr w:type="spellStart"/>
+      <w:r>
+        <w:t>kofa</w:t>
+      </w:r>
+      <w:proofErr w:type="spellEnd"/>
+      <w:r>
+        <w:t xml:space="preserve"> upp WAN och en tunnel till </w:t>
+      </w:r>
+      <w:proofErr w:type="spellStart"/>
+      <w:r>
+        <w:t>deployment</w:t>
+      </w:r>
+      <w:proofErr w:type="spellEnd"/>
+      <w:r>
+        <w:t>. Så blåser vi in en ny konfiguration som slår mot tunnel mot produktion och alla säkerhetsinställningar fixade</w:t>
+      </w:r>
+      <w:r>
+        <w:t xml:space="preserve">. </w:t>
+      </w:r>
+      <w:r>
+        <w:t xml:space="preserve">När det kommer till kontroll används; Statiska portar, </w:t>
+      </w:r>
+      <w:proofErr w:type="spellStart"/>
+      <w:r>
+        <w:t>applications</w:t>
+      </w:r>
+      <w:proofErr w:type="spellEnd"/>
+      <w:r>
+        <w:t xml:space="preserve"> skydd, webfilter, AV, IPS och DNS </w:t>
+      </w:r>
+      <w:proofErr w:type="spellStart"/>
+      <w:r>
+        <w:t>filtering</w:t>
+      </w:r>
+      <w:proofErr w:type="spellEnd"/>
+      <w:r>
+        <w:t xml:space="preserve"> i massa olika kombinationer för att uppnå säkerhetsnivåerna.</w:t>
+      </w:r>
+      <w:r>
+        <w:t xml:space="preserve"> D</w:t>
+      </w:r>
+      <w:r>
+        <w:t xml:space="preserve">et </w:t>
+      </w:r>
+      <w:proofErr w:type="spellStart"/>
+      <w:r>
+        <w:t>skilljer</w:t>
+      </w:r>
+      <w:proofErr w:type="spellEnd"/>
+      <w:r>
+        <w:t xml:space="preserve"> sig tillexempel på mellan medarbetare och gäster, vi skyddar båda men på lite olika nivåer.</w:t>
+      </w:r>
+      <w:r>
+        <w:t xml:space="preserve"> </w:t>
+      </w:r>
+      <w:r>
+        <w:t>Annars om man tar en best-</w:t>
+      </w:r>
+      <w:proofErr w:type="spellStart"/>
+      <w:r>
+        <w:t>practice</w:t>
+      </w:r>
+      <w:proofErr w:type="spellEnd"/>
+      <w:r>
+        <w:t xml:space="preserve"> på alla säkerhetsprofil</w:t>
+      </w:r>
       <w:bookmarkStart w:id="0" w:name="_GoBack"/>
       <w:bookmarkEnd w:id="0"/>
+      <w:r>
+        <w:t xml:space="preserve">ter så är det; </w:t>
+      </w:r>
+    </w:p>
+    <w:p>
+      <w:r>
+        <w:t xml:space="preserve">Köra </w:t>
+      </w:r>
+      <w:proofErr w:type="spellStart"/>
+      <w:r>
+        <w:t>proxy</w:t>
+      </w:r>
+      <w:proofErr w:type="spellEnd"/>
+      <w:r>
+        <w:t xml:space="preserve"> för att kunna göra MIM för att kunna se SSL </w:t>
+      </w:r>
+      <w:proofErr w:type="spellStart"/>
+      <w:r>
+        <w:t>traifken</w:t>
+      </w:r>
+      <w:proofErr w:type="spellEnd"/>
+      <w:r>
+        <w:t xml:space="preserve">, noga med rätt </w:t>
+      </w:r>
+      <w:proofErr w:type="spellStart"/>
+      <w:r>
+        <w:t>certificat</w:t>
+      </w:r>
+      <w:proofErr w:type="spellEnd"/>
+      <w:r>
+        <w:t xml:space="preserve"> och kunna lägga undantag för HTTPS eller SSH.</w:t>
+      </w:r>
+    </w:p>
+    <w:p>
+      <w:r>
+        <w:t xml:space="preserve">Allt okänd skall blockeras, så att man går </w:t>
+      </w:r>
+      <w:proofErr w:type="spellStart"/>
+      <w:r>
+        <w:t>approch</w:t>
+      </w:r>
+      <w:proofErr w:type="spellEnd"/>
+      <w:r>
+        <w:t xml:space="preserve"> att allt som företaget anser som viktigt eller företagskritiskt så är det tillåtet från start. Sen kan man </w:t>
+      </w:r>
+      <w:proofErr w:type="spellStart"/>
+      <w:r>
+        <w:t>man</w:t>
+      </w:r>
+      <w:proofErr w:type="spellEnd"/>
+      <w:r>
+        <w:t xml:space="preserve"> få önskemål om att lägga undantag, i detta fall så är OFFICE 365 tillåtet med alla funktioner, men </w:t>
+      </w:r>
+      <w:proofErr w:type="spellStart"/>
+      <w:r>
+        <w:t>facebook</w:t>
+      </w:r>
+      <w:proofErr w:type="spellEnd"/>
+      <w:r>
+        <w:t xml:space="preserve"> är det begränsat med att chatt är tillåtet men inga APP, inga spel, </w:t>
+      </w:r>
+      <w:proofErr w:type="gramStart"/>
+      <w:r>
+        <w:t>inga video</w:t>
+      </w:r>
+      <w:proofErr w:type="gramEnd"/>
+      <w:r>
+        <w:t xml:space="preserve">, inga </w:t>
+      </w:r>
+      <w:proofErr w:type="spellStart"/>
+      <w:r>
+        <w:t>file</w:t>
+      </w:r>
+      <w:proofErr w:type="spellEnd"/>
+      <w:r>
+        <w:t xml:space="preserve"> </w:t>
+      </w:r>
+      <w:proofErr w:type="spellStart"/>
+      <w:r>
+        <w:t>upload</w:t>
+      </w:r>
+      <w:proofErr w:type="spellEnd"/>
+      <w:r>
+        <w:t xml:space="preserve"> eller </w:t>
+      </w:r>
+      <w:proofErr w:type="spellStart"/>
+      <w:r>
+        <w:t>download</w:t>
+      </w:r>
+      <w:proofErr w:type="spellEnd"/>
+      <w:r>
+        <w:t>.</w:t>
+      </w:r>
+      <w:r>
+        <w:t>”</w:t>
+      </w:r>
     </w:p>
     <w:sectPr>
       <w:pgSz w:w="12240" w:h="15840"/>

</xml_diff>